<commit_message>
Updated Trial selector and how to run document
Included the plot vector to choose the plots in EventRaster to utilize out of the current 8 based on what is in the vector
Also updated the how to run document
</commit_message>
<xml_diff>
--- a/How to Run Batch Aqua.docx
+++ b/How to Run Batch Aqua.docx
@@ -1,6 +1,6 @@
 
 <file path=word/document.xml><?xml version="1.0" encoding="utf-8"?>
-<w:document xmlns:wpc="http://schemas.microsoft.com/office/word/2010/wordprocessingCanvas" xmlns:cx="http://schemas.microsoft.com/office/drawing/2014/chartex" xmlns:cx1="http://schemas.microsoft.com/office/drawing/2015/9/8/chartex" xmlns:cx2="http://schemas.microsoft.com/office/drawing/2015/10/21/chartex" xmlns:cx3="http://schemas.microsoft.com/office/drawing/2016/5/9/chartex" xmlns:cx4="http://schemas.microsoft.com/office/drawing/2016/5/10/chartex" xmlns:cx5="http://schemas.microsoft.com/office/drawing/2016/5/11/chartex" xmlns:cx6="http://schemas.microsoft.com/office/drawing/2016/5/12/chartex" xmlns:cx7="http://schemas.microsoft.com/office/drawing/2016/5/13/chartex" xmlns:cx8="http://schemas.microsoft.com/office/drawing/2016/5/14/chartex" xmlns:mc="http://schemas.openxmlformats.org/markup-compatibility/2006" xmlns:aink="http://schemas.microsoft.com/office/drawing/2016/ink" xmlns:am3d="http://schemas.microsoft.com/office/drawing/2017/model3d" xmlns:o="urn:schemas-microsoft-com:office:office" xmlns:r="http://schemas.openxmlformats.org/officeDocument/2006/relationships" xmlns:m="http://schemas.openxmlformats.org/officeDocument/2006/math" xmlns:v="urn:schemas-microsoft-com:vml" xmlns:wp14="http://schemas.microsoft.com/office/word/2010/wordprocessingDrawing" xmlns:wp="http://schemas.openxmlformats.org/drawingml/2006/wordprocessingDrawing" xmlns:w10="urn:schemas-microsoft-com:office:word" xmlns:w="http://schemas.openxmlformats.org/wordprocessingml/2006/main" xmlns:w14="http://schemas.microsoft.com/office/word/2010/wordml" xmlns:w15="http://schemas.microsoft.com/office/word/2012/wordml" xmlns:w16cid="http://schemas.microsoft.com/office/word/2016/wordml/cid" xmlns:w16se="http://schemas.microsoft.com/office/word/2015/wordml/symex" xmlns:wpg="http://schemas.microsoft.com/office/word/2010/wordprocessingGroup" xmlns:wpi="http://schemas.microsoft.com/office/word/2010/wordprocessingInk" xmlns:wne="http://schemas.microsoft.com/office/word/2006/wordml" xmlns:wps="http://schemas.microsoft.com/office/word/2010/wordprocessingShape" mc:Ignorable="w14 w15 w16se w16cid wp14">
+<w:document xmlns:wpc="http://schemas.microsoft.com/office/word/2010/wordprocessingCanvas" xmlns:cx="http://schemas.microsoft.com/office/drawing/2014/chartex" xmlns:cx1="http://schemas.microsoft.com/office/drawing/2015/9/8/chartex" xmlns:cx2="http://schemas.microsoft.com/office/drawing/2015/10/21/chartex" xmlns:cx3="http://schemas.microsoft.com/office/drawing/2016/5/9/chartex" xmlns:cx4="http://schemas.microsoft.com/office/drawing/2016/5/10/chartex" xmlns:cx5="http://schemas.microsoft.com/office/drawing/2016/5/11/chartex" xmlns:cx6="http://schemas.microsoft.com/office/drawing/2016/5/12/chartex" xmlns:cx7="http://schemas.microsoft.com/office/drawing/2016/5/13/chartex" xmlns:cx8="http://schemas.microsoft.com/office/drawing/2016/5/14/chartex" xmlns:mc="http://schemas.openxmlformats.org/markup-compatibility/2006" xmlns:aink="http://schemas.microsoft.com/office/drawing/2016/ink" xmlns:am3d="http://schemas.microsoft.com/office/drawing/2017/model3d" xmlns:o="urn:schemas-microsoft-com:office:office" xmlns:r="http://schemas.openxmlformats.org/officeDocument/2006/relationships" xmlns:m="http://schemas.openxmlformats.org/officeDocument/2006/math" xmlns:v="urn:schemas-microsoft-com:vml" xmlns:wp14="http://schemas.microsoft.com/office/word/2010/wordprocessingDrawing" xmlns:wp="http://schemas.openxmlformats.org/drawingml/2006/wordprocessingDrawing" xmlns:w10="urn:schemas-microsoft-com:office:word" xmlns:w="http://schemas.openxmlformats.org/wordprocessingml/2006/main" xmlns:w14="http://schemas.microsoft.com/office/word/2010/wordml" xmlns:w15="http://schemas.microsoft.com/office/word/2012/wordml" xmlns:w16cex="http://schemas.microsoft.com/office/word/2018/wordml/cex" xmlns:w16cid="http://schemas.microsoft.com/office/word/2016/wordml/cid" xmlns:w16="http://schemas.microsoft.com/office/word/2018/wordml" xmlns:w16sdtdh="http://schemas.microsoft.com/office/word/2020/wordml/sdtdatahash" xmlns:w16se="http://schemas.microsoft.com/office/word/2015/wordml/symex" xmlns:wpg="http://schemas.microsoft.com/office/word/2010/wordprocessingGroup" xmlns:wpi="http://schemas.microsoft.com/office/word/2010/wordprocessingInk" xmlns:wne="http://schemas.microsoft.com/office/word/2006/wordml" xmlns:wps="http://schemas.microsoft.com/office/word/2010/wordprocessingShape" mc:Ignorable="w14 w15 w16se w16cid w16 w16cex w16sdtdh wp14">
   <w:body>
     <w:p>
       <w:pPr>
@@ -238,6 +238,9 @@
       <w:r>
         <w:t xml:space="preserve"> output mat files as necessary for your study</w:t>
       </w:r>
+      <w:r>
+        <w:t xml:space="preserve"> (Ensure you are connected to VPN and have X Drive with Aqua landmarks for data analysis)</w:t>
+      </w:r>
     </w:p>
     <w:p>
       <w:pPr>
@@ -314,10 +317,11 @@
         </w:numPr>
       </w:pPr>
       <w:r>
-        <w:t xml:space="preserve">(To be incorporated) Plot Event Raster: plots multiple figures that analyzes event wise and stimulus wise data such as size, orientation, distributions and more </w:t>
-      </w:r>
-      <w:bookmarkStart w:id="0" w:name="_GoBack"/>
-      <w:bookmarkEnd w:id="0"/>
+        <w:t xml:space="preserve">Plot </w:t>
+      </w:r>
+      <w:r>
+        <w:t xml:space="preserve">Event Raster: plots multiple figures that analyzes event wise and stimulus wise data such as size, orientation, distributions and more </w:t>
+      </w:r>
     </w:p>
     <w:sectPr>
       <w:pgSz w:w="12240" w:h="15840"/>
@@ -330,7 +334,7 @@
 </file>
 
 <file path=word/endnotes.xml><?xml version="1.0" encoding="utf-8"?>
-<w:endnotes xmlns:wpc="http://schemas.microsoft.com/office/word/2010/wordprocessingCanvas" xmlns:cx="http://schemas.microsoft.com/office/drawing/2014/chartex" xmlns:cx1="http://schemas.microsoft.com/office/drawing/2015/9/8/chartex" xmlns:cx2="http://schemas.microsoft.com/office/drawing/2015/10/21/chartex" xmlns:cx3="http://schemas.microsoft.com/office/drawing/2016/5/9/chartex" xmlns:cx4="http://schemas.microsoft.com/office/drawing/2016/5/10/chartex" xmlns:cx5="http://schemas.microsoft.com/office/drawing/2016/5/11/chartex" xmlns:cx6="http://schemas.microsoft.com/office/drawing/2016/5/12/chartex" xmlns:cx7="http://schemas.microsoft.com/office/drawing/2016/5/13/chartex" xmlns:cx8="http://schemas.microsoft.com/office/drawing/2016/5/14/chartex" xmlns:mc="http://schemas.openxmlformats.org/markup-compatibility/2006" xmlns:aink="http://schemas.microsoft.com/office/drawing/2016/ink" xmlns:am3d="http://schemas.microsoft.com/office/drawing/2017/model3d" xmlns:o="urn:schemas-microsoft-com:office:office" xmlns:r="http://schemas.openxmlformats.org/officeDocument/2006/relationships" xmlns:m="http://schemas.openxmlformats.org/officeDocument/2006/math" xmlns:v="urn:schemas-microsoft-com:vml" xmlns:wp14="http://schemas.microsoft.com/office/word/2010/wordprocessingDrawing" xmlns:wp="http://schemas.openxmlformats.org/drawingml/2006/wordprocessingDrawing" xmlns:w10="urn:schemas-microsoft-com:office:word" xmlns:w="http://schemas.openxmlformats.org/wordprocessingml/2006/main" xmlns:w14="http://schemas.microsoft.com/office/word/2010/wordml" xmlns:w15="http://schemas.microsoft.com/office/word/2012/wordml" xmlns:w16cid="http://schemas.microsoft.com/office/word/2016/wordml/cid" xmlns:w16se="http://schemas.microsoft.com/office/word/2015/wordml/symex" xmlns:wpg="http://schemas.microsoft.com/office/word/2010/wordprocessingGroup" xmlns:wpi="http://schemas.microsoft.com/office/word/2010/wordprocessingInk" xmlns:wne="http://schemas.microsoft.com/office/word/2006/wordml" xmlns:wps="http://schemas.microsoft.com/office/word/2010/wordprocessingShape" mc:Ignorable="w14 w15 w16se w16cid wp14">
+<w:endnotes xmlns:wpc="http://schemas.microsoft.com/office/word/2010/wordprocessingCanvas" xmlns:cx="http://schemas.microsoft.com/office/drawing/2014/chartex" xmlns:cx1="http://schemas.microsoft.com/office/drawing/2015/9/8/chartex" xmlns:cx2="http://schemas.microsoft.com/office/drawing/2015/10/21/chartex" xmlns:cx3="http://schemas.microsoft.com/office/drawing/2016/5/9/chartex" xmlns:cx4="http://schemas.microsoft.com/office/drawing/2016/5/10/chartex" xmlns:cx5="http://schemas.microsoft.com/office/drawing/2016/5/11/chartex" xmlns:cx6="http://schemas.microsoft.com/office/drawing/2016/5/12/chartex" xmlns:cx7="http://schemas.microsoft.com/office/drawing/2016/5/13/chartex" xmlns:cx8="http://schemas.microsoft.com/office/drawing/2016/5/14/chartex" xmlns:mc="http://schemas.openxmlformats.org/markup-compatibility/2006" xmlns:aink="http://schemas.microsoft.com/office/drawing/2016/ink" xmlns:am3d="http://schemas.microsoft.com/office/drawing/2017/model3d" xmlns:o="urn:schemas-microsoft-com:office:office" xmlns:r="http://schemas.openxmlformats.org/officeDocument/2006/relationships" xmlns:m="http://schemas.openxmlformats.org/officeDocument/2006/math" xmlns:v="urn:schemas-microsoft-com:vml" xmlns:wp14="http://schemas.microsoft.com/office/word/2010/wordprocessingDrawing" xmlns:wp="http://schemas.openxmlformats.org/drawingml/2006/wordprocessingDrawing" xmlns:w10="urn:schemas-microsoft-com:office:word" xmlns:w="http://schemas.openxmlformats.org/wordprocessingml/2006/main" xmlns:w14="http://schemas.microsoft.com/office/word/2010/wordml" xmlns:w15="http://schemas.microsoft.com/office/word/2012/wordml" xmlns:w16cex="http://schemas.microsoft.com/office/word/2018/wordml/cex" xmlns:w16cid="http://schemas.microsoft.com/office/word/2016/wordml/cid" xmlns:w16="http://schemas.microsoft.com/office/word/2018/wordml" xmlns:w16sdtdh="http://schemas.microsoft.com/office/word/2020/wordml/sdtdatahash" xmlns:w16se="http://schemas.microsoft.com/office/word/2015/wordml/symex" xmlns:wpg="http://schemas.microsoft.com/office/word/2010/wordprocessingGroup" xmlns:wpi="http://schemas.microsoft.com/office/word/2010/wordprocessingInk" xmlns:wne="http://schemas.microsoft.com/office/word/2006/wordml" xmlns:wps="http://schemas.microsoft.com/office/word/2010/wordprocessingShape" mc:Ignorable="w14 w15 w16se w16cid w16 w16cex w16sdtdh wp14">
   <w:endnote w:type="separator" w:id="-1">
     <w:p>
       <w:pPr>
@@ -355,7 +359,7 @@
 </file>
 
 <file path=word/footnotes.xml><?xml version="1.0" encoding="utf-8"?>
-<w:footnotes xmlns:wpc="http://schemas.microsoft.com/office/word/2010/wordprocessingCanvas" xmlns:cx="http://schemas.microsoft.com/office/drawing/2014/chartex" xmlns:cx1="http://schemas.microsoft.com/office/drawing/2015/9/8/chartex" xmlns:cx2="http://schemas.microsoft.com/office/drawing/2015/10/21/chartex" xmlns:cx3="http://schemas.microsoft.com/office/drawing/2016/5/9/chartex" xmlns:cx4="http://schemas.microsoft.com/office/drawing/2016/5/10/chartex" xmlns:cx5="http://schemas.microsoft.com/office/drawing/2016/5/11/chartex" xmlns:cx6="http://schemas.microsoft.com/office/drawing/2016/5/12/chartex" xmlns:cx7="http://schemas.microsoft.com/office/drawing/2016/5/13/chartex" xmlns:cx8="http://schemas.microsoft.com/office/drawing/2016/5/14/chartex" xmlns:mc="http://schemas.openxmlformats.org/markup-compatibility/2006" xmlns:aink="http://schemas.microsoft.com/office/drawing/2016/ink" xmlns:am3d="http://schemas.microsoft.com/office/drawing/2017/model3d" xmlns:o="urn:schemas-microsoft-com:office:office" xmlns:r="http://schemas.openxmlformats.org/officeDocument/2006/relationships" xmlns:m="http://schemas.openxmlformats.org/officeDocument/2006/math" xmlns:v="urn:schemas-microsoft-com:vml" xmlns:wp14="http://schemas.microsoft.com/office/word/2010/wordprocessingDrawing" xmlns:wp="http://schemas.openxmlformats.org/drawingml/2006/wordprocessingDrawing" xmlns:w10="urn:schemas-microsoft-com:office:word" xmlns:w="http://schemas.openxmlformats.org/wordprocessingml/2006/main" xmlns:w14="http://schemas.microsoft.com/office/word/2010/wordml" xmlns:w15="http://schemas.microsoft.com/office/word/2012/wordml" xmlns:w16cid="http://schemas.microsoft.com/office/word/2016/wordml/cid" xmlns:w16se="http://schemas.microsoft.com/office/word/2015/wordml/symex" xmlns:wpg="http://schemas.microsoft.com/office/word/2010/wordprocessingGroup" xmlns:wpi="http://schemas.microsoft.com/office/word/2010/wordprocessingInk" xmlns:wne="http://schemas.microsoft.com/office/word/2006/wordml" xmlns:wps="http://schemas.microsoft.com/office/word/2010/wordprocessingShape" mc:Ignorable="w14 w15 w16se w16cid wp14">
+<w:footnotes xmlns:wpc="http://schemas.microsoft.com/office/word/2010/wordprocessingCanvas" xmlns:cx="http://schemas.microsoft.com/office/drawing/2014/chartex" xmlns:cx1="http://schemas.microsoft.com/office/drawing/2015/9/8/chartex" xmlns:cx2="http://schemas.microsoft.com/office/drawing/2015/10/21/chartex" xmlns:cx3="http://schemas.microsoft.com/office/drawing/2016/5/9/chartex" xmlns:cx4="http://schemas.microsoft.com/office/drawing/2016/5/10/chartex" xmlns:cx5="http://schemas.microsoft.com/office/drawing/2016/5/11/chartex" xmlns:cx6="http://schemas.microsoft.com/office/drawing/2016/5/12/chartex" xmlns:cx7="http://schemas.microsoft.com/office/drawing/2016/5/13/chartex" xmlns:cx8="http://schemas.microsoft.com/office/drawing/2016/5/14/chartex" xmlns:mc="http://schemas.openxmlformats.org/markup-compatibility/2006" xmlns:aink="http://schemas.microsoft.com/office/drawing/2016/ink" xmlns:am3d="http://schemas.microsoft.com/office/drawing/2017/model3d" xmlns:o="urn:schemas-microsoft-com:office:office" xmlns:r="http://schemas.openxmlformats.org/officeDocument/2006/relationships" xmlns:m="http://schemas.openxmlformats.org/officeDocument/2006/math" xmlns:v="urn:schemas-microsoft-com:vml" xmlns:wp14="http://schemas.microsoft.com/office/word/2010/wordprocessingDrawing" xmlns:wp="http://schemas.openxmlformats.org/drawingml/2006/wordprocessingDrawing" xmlns:w10="urn:schemas-microsoft-com:office:word" xmlns:w="http://schemas.openxmlformats.org/wordprocessingml/2006/main" xmlns:w14="http://schemas.microsoft.com/office/word/2010/wordml" xmlns:w15="http://schemas.microsoft.com/office/word/2012/wordml" xmlns:w16cex="http://schemas.microsoft.com/office/word/2018/wordml/cex" xmlns:w16cid="http://schemas.microsoft.com/office/word/2016/wordml/cid" xmlns:w16="http://schemas.microsoft.com/office/word/2018/wordml" xmlns:w16sdtdh="http://schemas.microsoft.com/office/word/2020/wordml/sdtdatahash" xmlns:w16se="http://schemas.microsoft.com/office/word/2015/wordml/symex" xmlns:wpg="http://schemas.microsoft.com/office/word/2010/wordprocessingGroup" xmlns:wpi="http://schemas.microsoft.com/office/word/2010/wordprocessingInk" xmlns:wne="http://schemas.microsoft.com/office/word/2006/wordml" xmlns:wps="http://schemas.microsoft.com/office/word/2010/wordprocessingShape" mc:Ignorable="w14 w15 w16se w16cid w16 w16cex w16sdtdh wp14">
   <w:footnote w:type="separator" w:id="-1">
     <w:p>
       <w:pPr>
@@ -380,7 +384,7 @@
 </file>
 
 <file path=word/numbering.xml><?xml version="1.0" encoding="utf-8"?>
-<w:numbering xmlns:wpc="http://schemas.microsoft.com/office/word/2010/wordprocessingCanvas" xmlns:cx="http://schemas.microsoft.com/office/drawing/2014/chartex" xmlns:cx1="http://schemas.microsoft.com/office/drawing/2015/9/8/chartex" xmlns:cx2="http://schemas.microsoft.com/office/drawing/2015/10/21/chartex" xmlns:cx3="http://schemas.microsoft.com/office/drawing/2016/5/9/chartex" xmlns:cx4="http://schemas.microsoft.com/office/drawing/2016/5/10/chartex" xmlns:cx5="http://schemas.microsoft.com/office/drawing/2016/5/11/chartex" xmlns:cx6="http://schemas.microsoft.com/office/drawing/2016/5/12/chartex" xmlns:cx7="http://schemas.microsoft.com/office/drawing/2016/5/13/chartex" xmlns:cx8="http://schemas.microsoft.com/office/drawing/2016/5/14/chartex" xmlns:mc="http://schemas.openxmlformats.org/markup-compatibility/2006" xmlns:aink="http://schemas.microsoft.com/office/drawing/2016/ink" xmlns:am3d="http://schemas.microsoft.com/office/drawing/2017/model3d" xmlns:o="urn:schemas-microsoft-com:office:office" xmlns:r="http://schemas.openxmlformats.org/officeDocument/2006/relationships" xmlns:m="http://schemas.openxmlformats.org/officeDocument/2006/math" xmlns:v="urn:schemas-microsoft-com:vml" xmlns:wp14="http://schemas.microsoft.com/office/word/2010/wordprocessingDrawing" xmlns:wp="http://schemas.openxmlformats.org/drawingml/2006/wordprocessingDrawing" xmlns:w10="urn:schemas-microsoft-com:office:word" xmlns:w="http://schemas.openxmlformats.org/wordprocessingml/2006/main" xmlns:w14="http://schemas.microsoft.com/office/word/2010/wordml" xmlns:w15="http://schemas.microsoft.com/office/word/2012/wordml" xmlns:w16cid="http://schemas.microsoft.com/office/word/2016/wordml/cid" xmlns:w16se="http://schemas.microsoft.com/office/word/2015/wordml/symex" xmlns:wpg="http://schemas.microsoft.com/office/word/2010/wordprocessingGroup" xmlns:wpi="http://schemas.microsoft.com/office/word/2010/wordprocessingInk" xmlns:wne="http://schemas.microsoft.com/office/word/2006/wordml" xmlns:wps="http://schemas.microsoft.com/office/word/2010/wordprocessingShape" mc:Ignorable="w14 w15 w16se w16cid wp14">
+<w:numbering xmlns:wpc="http://schemas.microsoft.com/office/word/2010/wordprocessingCanvas" xmlns:cx="http://schemas.microsoft.com/office/drawing/2014/chartex" xmlns:cx1="http://schemas.microsoft.com/office/drawing/2015/9/8/chartex" xmlns:cx2="http://schemas.microsoft.com/office/drawing/2015/10/21/chartex" xmlns:cx3="http://schemas.microsoft.com/office/drawing/2016/5/9/chartex" xmlns:cx4="http://schemas.microsoft.com/office/drawing/2016/5/10/chartex" xmlns:cx5="http://schemas.microsoft.com/office/drawing/2016/5/11/chartex" xmlns:cx6="http://schemas.microsoft.com/office/drawing/2016/5/12/chartex" xmlns:cx7="http://schemas.microsoft.com/office/drawing/2016/5/13/chartex" xmlns:cx8="http://schemas.microsoft.com/office/drawing/2016/5/14/chartex" xmlns:mc="http://schemas.openxmlformats.org/markup-compatibility/2006" xmlns:aink="http://schemas.microsoft.com/office/drawing/2016/ink" xmlns:am3d="http://schemas.microsoft.com/office/drawing/2017/model3d" xmlns:o="urn:schemas-microsoft-com:office:office" xmlns:r="http://schemas.openxmlformats.org/officeDocument/2006/relationships" xmlns:m="http://schemas.openxmlformats.org/officeDocument/2006/math" xmlns:v="urn:schemas-microsoft-com:vml" xmlns:wp14="http://schemas.microsoft.com/office/word/2010/wordprocessingDrawing" xmlns:wp="http://schemas.openxmlformats.org/drawingml/2006/wordprocessingDrawing" xmlns:w10="urn:schemas-microsoft-com:office:word" xmlns:w="http://schemas.openxmlformats.org/wordprocessingml/2006/main" xmlns:w14="http://schemas.microsoft.com/office/word/2010/wordml" xmlns:w15="http://schemas.microsoft.com/office/word/2012/wordml" xmlns:w16cex="http://schemas.microsoft.com/office/word/2018/wordml/cex" xmlns:w16cid="http://schemas.microsoft.com/office/word/2016/wordml/cid" xmlns:w16="http://schemas.microsoft.com/office/word/2018/wordml" xmlns:w16sdtdh="http://schemas.microsoft.com/office/word/2020/wordml/sdtdatahash" xmlns:w16se="http://schemas.microsoft.com/office/word/2015/wordml/symex" xmlns:wpg="http://schemas.microsoft.com/office/word/2010/wordprocessingGroup" xmlns:wpi="http://schemas.microsoft.com/office/word/2010/wordprocessingInk" xmlns:wne="http://schemas.microsoft.com/office/word/2006/wordml" xmlns:wps="http://schemas.microsoft.com/office/word/2010/wordprocessingShape" mc:Ignorable="w14 w15 w16se w16cid w16 w16cex w16sdtdh wp14">
   <w:abstractNum w:abstractNumId="0" w15:restartNumberingAfterBreak="0">
     <w:nsid w:val="43445972"/>
     <w:multiLevelType w:val="hybridMultilevel"/>
@@ -474,7 +478,7 @@
 </file>
 
 <file path=word/styles.xml><?xml version="1.0" encoding="utf-8"?>
-<w:styles xmlns:mc="http://schemas.openxmlformats.org/markup-compatibility/2006" xmlns:r="http://schemas.openxmlformats.org/officeDocument/2006/relationships" xmlns:w="http://schemas.openxmlformats.org/wordprocessingml/2006/main" xmlns:w14="http://schemas.microsoft.com/office/word/2010/wordml" xmlns:w15="http://schemas.microsoft.com/office/word/2012/wordml" xmlns:w16cid="http://schemas.microsoft.com/office/word/2016/wordml/cid" xmlns:w16se="http://schemas.microsoft.com/office/word/2015/wordml/symex" mc:Ignorable="w14 w15 w16se w16cid">
+<w:styles xmlns:mc="http://schemas.openxmlformats.org/markup-compatibility/2006" xmlns:r="http://schemas.openxmlformats.org/officeDocument/2006/relationships" xmlns:w="http://schemas.openxmlformats.org/wordprocessingml/2006/main" xmlns:w14="http://schemas.microsoft.com/office/word/2010/wordml" xmlns:w15="http://schemas.microsoft.com/office/word/2012/wordml" xmlns:w16cex="http://schemas.microsoft.com/office/word/2018/wordml/cex" xmlns:w16cid="http://schemas.microsoft.com/office/word/2016/wordml/cid" xmlns:w16="http://schemas.microsoft.com/office/word/2018/wordml" xmlns:w16sdtdh="http://schemas.microsoft.com/office/word/2020/wordml/sdtdatahash" xmlns:w16se="http://schemas.microsoft.com/office/word/2015/wordml/symex" mc:Ignorable="w14 w15 w16se w16cid w16 w16cex w16sdtdh">
   <w:docDefaults>
     <w:rPrDefault>
       <w:rPr>
@@ -1253,6 +1257,21 @@
 </file>
 
 <file path=customXml/item1.xml><?xml version="1.0" encoding="utf-8"?>
+<p:properties xmlns:p="http://schemas.microsoft.com/office/2006/metadata/properties" xmlns:xsi="http://www.w3.org/2001/XMLSchema-instance" xmlns:pc="http://schemas.microsoft.com/office/infopath/2007/PartnerControls">
+  <documentManagement/>
+</p:properties>
+</file>
+
+<file path=customXml/item2.xml><?xml version="1.0" encoding="utf-8"?>
+<?mso-contentType ?>
+<FormTemplates xmlns="http://schemas.microsoft.com/sharepoint/v3/contenttype/forms">
+  <Display>DocumentLibraryForm</Display>
+  <Edit>DocumentLibraryForm</Edit>
+  <New>DocumentLibraryForm</New>
+</FormTemplates>
+</file>
+
+<file path=customXml/item3.xml><?xml version="1.0" encoding="utf-8"?>
 <ct:contentTypeSchema xmlns:ct="http://schemas.microsoft.com/office/2006/metadata/contentType" xmlns:ma="http://schemas.microsoft.com/office/2006/metadata/properties/metaAttributes" ct:_="" ma:_="" ma:contentTypeName="Document" ma:contentTypeID="0x0101008A3B7A8C019E89438EE275F1DCD0496D" ma:contentTypeVersion="12" ma:contentTypeDescription="Create a new document." ma:contentTypeScope="" ma:versionID="6c44cb845037c0d7dfcf9a27a81ed11a">
   <xsd:schema xmlns:xsd="http://www.w3.org/2001/XMLSchema" xmlns:xs="http://www.w3.org/2001/XMLSchema" xmlns:p="http://schemas.microsoft.com/office/2006/metadata/properties" xmlns:ns3="d103bed3-bc91-4f40-9bd9-772136a52eb3" xmlns:ns4="c5ef60fb-81b5-4fa0-ae49-f9882ab30a87" targetNamespace="http://schemas.microsoft.com/office/2006/metadata/properties" ma:root="true" ma:fieldsID="b39acf8d2723276abdd1f6aa0d07da73" ns3:_="" ns4:_="">
     <xsd:import namespace="d103bed3-bc91-4f40-9bd9-772136a52eb3"/>
@@ -1469,22 +1488,24 @@
 </ct:contentTypeSchema>
 </file>
 
-<file path=customXml/item2.xml><?xml version="1.0" encoding="utf-8"?>
-<?mso-contentType ?>
-<FormTemplates xmlns="http://schemas.microsoft.com/sharepoint/v3/contenttype/forms">
-  <Display>DocumentLibraryForm</Display>
-  <Edit>DocumentLibraryForm</Edit>
-  <New>DocumentLibraryForm</New>
-</FormTemplates>
+<file path=customXml/itemProps1.xml><?xml version="1.0" encoding="utf-8"?>
+<ds:datastoreItem xmlns:ds="http://schemas.openxmlformats.org/officeDocument/2006/customXml" ds:itemID="{F11C38C2-AB68-4C82-8D85-3F9C1C8F03A3}">
+  <ds:schemaRefs>
+    <ds:schemaRef ds:uri="http://schemas.microsoft.com/office/2006/metadata/properties"/>
+    <ds:schemaRef ds:uri="http://schemas.microsoft.com/office/infopath/2007/PartnerControls"/>
+  </ds:schemaRefs>
+</ds:datastoreItem>
 </file>
 
-<file path=customXml/item3.xml><?xml version="1.0" encoding="utf-8"?>
-<p:properties xmlns:p="http://schemas.microsoft.com/office/2006/metadata/properties" xmlns:xsi="http://www.w3.org/2001/XMLSchema-instance" xmlns:pc="http://schemas.microsoft.com/office/infopath/2007/PartnerControls">
-  <documentManagement/>
-</p:properties>
+<file path=customXml/itemProps2.xml><?xml version="1.0" encoding="utf-8"?>
+<ds:datastoreItem xmlns:ds="http://schemas.openxmlformats.org/officeDocument/2006/customXml" ds:itemID="{B775B958-99B6-4786-A420-C4BB582D3F16}">
+  <ds:schemaRefs>
+    <ds:schemaRef ds:uri="http://schemas.microsoft.com/sharepoint/v3/contenttype/forms"/>
+  </ds:schemaRefs>
+</ds:datastoreItem>
 </file>
 
-<file path=customXml/itemProps1.xml><?xml version="1.0" encoding="utf-8"?>
+<file path=customXml/itemProps3.xml><?xml version="1.0" encoding="utf-8"?>
 <ds:datastoreItem xmlns:ds="http://schemas.openxmlformats.org/officeDocument/2006/customXml" ds:itemID="{3F59B4CB-B2D6-4757-A238-E1DBEF9F9017}">
   <ds:schemaRefs>
     <ds:schemaRef ds:uri="http://schemas.microsoft.com/office/2006/metadata/contentType"/>
@@ -1501,21 +1522,4 @@
     <ds:schemaRef ds:uri="http://schemas.microsoft.com/internal/obd"/>
   </ds:schemaRefs>
 </ds:datastoreItem>
-</file>
-
-<file path=customXml/itemProps2.xml><?xml version="1.0" encoding="utf-8"?>
-<ds:datastoreItem xmlns:ds="http://schemas.openxmlformats.org/officeDocument/2006/customXml" ds:itemID="{B775B958-99B6-4786-A420-C4BB582D3F16}">
-  <ds:schemaRefs>
-    <ds:schemaRef ds:uri="http://schemas.microsoft.com/sharepoint/v3/contenttype/forms"/>
-  </ds:schemaRefs>
-</ds:datastoreItem>
-</file>
-
-<file path=customXml/itemProps3.xml><?xml version="1.0" encoding="utf-8"?>
-<ds:datastoreItem xmlns:ds="http://schemas.openxmlformats.org/officeDocument/2006/customXml" ds:itemID="{F11C38C2-AB68-4C82-8D85-3F9C1C8F03A3}">
-  <ds:schemaRefs>
-    <ds:schemaRef ds:uri="http://schemas.microsoft.com/office/2006/metadata/properties"/>
-    <ds:schemaRef ds:uri="http://schemas.microsoft.com/office/infopath/2007/PartnerControls"/>
-  </ds:schemaRefs>
-</ds:datastoreItem>
 </file>
</xml_diff>